<commit_message>
change back to remove function
</commit_message>
<xml_diff>
--- a/hw3/problem2.docx
+++ b/hw3/problem2.docx
@@ -31,7 +31,7 @@
                     <pic:cNvPicPr/>
                   </pic:nvPicPr>
                   <pic:blipFill>
-                    <a:blip r:embed="rId6">
+                    <a:blip r:embed="rId9">
                       <a:extLst>
                         <a:ext uri="{28A0092B-C50C-407E-A947-70E740481C1C}">
                           <a14:useLocalDpi xmlns:a14="http://schemas.microsoft.com/office/drawing/2010/main" val="0"/>
@@ -70,24 +70,47 @@
       </w:r>
     </w:p>
     <w:p/>
+    <w:p/>
+    <w:p/>
+    <w:p/>
+    <w:p/>
+    <w:p/>
+    <w:p/>
+    <w:p/>
+    <w:p/>
+    <w:p/>
+    <w:p/>
+    <w:p/>
+    <w:p/>
+    <w:p/>
+    <w:p/>
+    <w:p/>
+    <w:p/>
+    <w:p/>
+    <w:p/>
+    <w:p/>
+    <w:p/>
+    <w:p/>
+    <w:p/>
+    <w:p/>
     <w:p>
       <w:r>
         <w:rPr>
           <w:noProof/>
         </w:rPr>
         <w:drawing>
-          <wp:anchor distT="0" distB="0" distL="114300" distR="114300" simplePos="0" relativeHeight="251658240" behindDoc="0" locked="0" layoutInCell="1" allowOverlap="1" wp14:anchorId="7C912C17" wp14:editId="0E33FA89">
-            <wp:simplePos x="0" y="0"/>
+          <wp:anchor distT="0" distB="0" distL="114300" distR="114300" simplePos="0" relativeHeight="251660288" behindDoc="0" locked="0" layoutInCell="1" allowOverlap="1" wp14:anchorId="08A37B8F" wp14:editId="7A521B39">
+            <wp:simplePos x="914400" y="5295265"/>
             <wp:positionH relativeFrom="column">
               <wp:align>center</wp:align>
             </wp:positionH>
             <wp:positionV relativeFrom="paragraph">
-              <wp:posOffset>3764280</wp:posOffset>
+              <wp:posOffset>0</wp:posOffset>
             </wp:positionV>
             <wp:extent cx="4114800" cy="4114800"/>
             <wp:effectExtent l="0" t="0" r="0" b="0"/>
             <wp:wrapSquare wrapText="bothSides"/>
-            <wp:docPr id="2" name="Picture 2"/>
+            <wp:docPr id="3" name=""/>
             <wp:cNvGraphicFramePr>
               <a:graphicFrameLocks xmlns:a="http://schemas.openxmlformats.org/drawingml/2006/main" noChangeAspect="1"/>
             </wp:cNvGraphicFramePr>
@@ -95,11 +118,11 @@
               <a:graphicData uri="http://schemas.openxmlformats.org/drawingml/2006/picture">
                 <pic:pic xmlns:pic="http://schemas.openxmlformats.org/drawingml/2006/picture">
                   <pic:nvPicPr>
-                    <pic:cNvPr id="0" name="memory.png"/>
+                    <pic:cNvPr id="0" name="memory2.png"/>
                     <pic:cNvPicPr/>
                   </pic:nvPicPr>
                   <pic:blipFill>
-                    <a:blip r:embed="rId7">
+                    <a:blip r:embed="rId10">
                       <a:extLst>
                         <a:ext uri="{28A0092B-C50C-407E-A947-70E740481C1C}">
                           <a14:useLocalDpi xmlns:a14="http://schemas.microsoft.com/office/drawing/2010/main" val="0"/>
@@ -157,29 +180,6 @@
     <w:p/>
     <w:p/>
     <w:p/>
-    <w:p/>
-    <w:p/>
-    <w:p/>
-    <w:p/>
-    <w:p/>
-    <w:p/>
-    <w:p/>
-    <w:p/>
-    <w:p/>
-    <w:p/>
-    <w:p/>
-    <w:p/>
-    <w:p/>
-    <w:p/>
-    <w:p/>
-    <w:p/>
-    <w:p/>
-    <w:p/>
-    <w:p/>
-    <w:p/>
-    <w:p/>
-    <w:p/>
-    <w:p/>
     <w:p>
       <w:pPr>
         <w:pStyle w:val="ListParagraph"/>
@@ -243,12 +243,7 @@
         <w:t xml:space="preserve"> </w:t>
       </w:r>
       <w:r>
-        <w:t>linked list has O(1) complexity. But for contains(), we have random access to the data in dynamic array while we have to access elements sequentially starting from the first node in linked list</w:t>
-      </w:r>
-      <w:bookmarkStart w:id="0" w:name="_GoBack"/>
-      <w:bookmarkEnd w:id="0"/>
-      <w:r>
-        <w:t xml:space="preserve">. </w:t>
+        <w:t xml:space="preserve">linked list has O(1) complexity. But for contains(), we have random access to the data in dynamic array while we have to access elements sequentially starting from the first node in linked list. </w:t>
       </w:r>
     </w:p>
     <w:p>
@@ -266,15 +261,36 @@
         <w:ind w:left="360"/>
       </w:pPr>
       <w:r>
-        <w:t>Would you expect anything to change if the loop performed remove() instead of contains()? If so, what? (Note, it's very easy to run this experiment given the code we've provided!)</w:t>
+        <w:t>Would you expect anything to change if the loop performed remove() inste</w:t>
+      </w:r>
+      <w:r>
+        <w:t>ad of contains()? If so, what?</w:t>
       </w:r>
     </w:p>
     <w:p>
       <w:pPr>
+        <w:ind w:leftChars="150" w:left="360"/>
+      </w:pPr>
+      <w:bookmarkStart w:id="0" w:name="_GoBack"/>
+      <w:bookmarkEnd w:id="0"/>
+      <w:r>
+        <w:t xml:space="preserve">I would expect that for linked list, remove() would be way more efficient than dynamic array </w:t>
+      </w:r>
+      <w:r>
+        <w:t xml:space="preserve">in term of execution time </w:t>
+      </w:r>
+      <w:r>
+        <w:t>since dynamic array need to copy each element after the removed element forward. But for linked list, we just need to adjust the pointers and free the removed node.</w:t>
+      </w:r>
+    </w:p>
+    <w:p>
+      <w:pPr>
         <w:ind w:left="360"/>
       </w:pPr>
     </w:p>
     <w:sectPr>
+      <w:footerReference w:type="even" r:id="rId11"/>
+      <w:footerReference w:type="default" r:id="rId12"/>
       <w:pgSz w:w="12240" w:h="15840"/>
       <w:pgMar w:top="1440" w:right="1440" w:bottom="1440" w:left="1440" w:header="720" w:footer="720" w:gutter="0"/>
       <w:cols w:space="720"/>
@@ -282,6 +298,133 @@
     </w:sectPr>
   </w:body>
 </w:document>
+</file>
+
+<file path=word/endnotes.xml><?xml version="1.0" encoding="utf-8"?>
+<w:endnotes xmlns:wpc="http://schemas.microsoft.com/office/word/2010/wordprocessingCanvas" xmlns:mo="http://schemas.microsoft.com/office/mac/office/2008/main" xmlns:mc="http://schemas.openxmlformats.org/markup-compatibility/2006" xmlns:mv="urn:schemas-microsoft-com:mac:vml" xmlns:o="urn:schemas-microsoft-com:office:office" xmlns:r="http://schemas.openxmlformats.org/officeDocument/2006/relationships" xmlns:m="http://schemas.openxmlformats.org/officeDocument/2006/math" xmlns:v="urn:schemas-microsoft-com:vml" xmlns:wp14="http://schemas.microsoft.com/office/word/2010/wordprocessingDrawing" xmlns:wp="http://schemas.openxmlformats.org/drawingml/2006/wordprocessingDrawing" xmlns:w10="urn:schemas-microsoft-com:office:word" xmlns:w="http://schemas.openxmlformats.org/wordprocessingml/2006/main" xmlns:w14="http://schemas.microsoft.com/office/word/2010/wordml" xmlns:wpg="http://schemas.microsoft.com/office/word/2010/wordprocessingGroup" xmlns:wpi="http://schemas.microsoft.com/office/word/2010/wordprocessingInk" xmlns:wne="http://schemas.microsoft.com/office/word/2006/wordml" xmlns:wps="http://schemas.microsoft.com/office/word/2010/wordprocessingShape" mc:Ignorable="w14 wp14">
+  <w:endnote w:type="separator" w:id="-1">
+    <w:p>
+      <w:r>
+        <w:separator/>
+      </w:r>
+    </w:p>
+  </w:endnote>
+  <w:endnote w:type="continuationSeparator" w:id="0">
+    <w:p>
+      <w:r>
+        <w:continuationSeparator/>
+      </w:r>
+    </w:p>
+  </w:endnote>
+</w:endnotes>
+</file>
+
+<file path=word/footer1.xml><?xml version="1.0" encoding="utf-8"?>
+<w:ftr xmlns:wpc="http://schemas.microsoft.com/office/word/2010/wordprocessingCanvas" xmlns:mo="http://schemas.microsoft.com/office/mac/office/2008/main" xmlns:mc="http://schemas.openxmlformats.org/markup-compatibility/2006" xmlns:mv="urn:schemas-microsoft-com:mac:vml" xmlns:o="urn:schemas-microsoft-com:office:office" xmlns:r="http://schemas.openxmlformats.org/officeDocument/2006/relationships" xmlns:m="http://schemas.openxmlformats.org/officeDocument/2006/math" xmlns:v="urn:schemas-microsoft-com:vml" xmlns:wp14="http://schemas.microsoft.com/office/word/2010/wordprocessingDrawing" xmlns:wp="http://schemas.openxmlformats.org/drawingml/2006/wordprocessingDrawing" xmlns:w10="urn:schemas-microsoft-com:office:word" xmlns:w="http://schemas.openxmlformats.org/wordprocessingml/2006/main" xmlns:w14="http://schemas.microsoft.com/office/word/2010/wordml" xmlns:wpg="http://schemas.microsoft.com/office/word/2010/wordprocessingGroup" xmlns:wpi="http://schemas.microsoft.com/office/word/2010/wordprocessingInk" xmlns:wne="http://schemas.microsoft.com/office/word/2006/wordml" xmlns:wps="http://schemas.microsoft.com/office/word/2010/wordprocessingShape" mc:Ignorable="w14 wp14">
+  <w:p>
+    <w:pPr>
+      <w:pStyle w:val="Footer"/>
+      <w:framePr w:wrap="around" w:vAnchor="text" w:hAnchor="margin" w:xAlign="right" w:y="1"/>
+      <w:rPr>
+        <w:rStyle w:val="PageNumber"/>
+      </w:rPr>
+    </w:pPr>
+    <w:r>
+      <w:rPr>
+        <w:rStyle w:val="PageNumber"/>
+      </w:rPr>
+      <w:fldChar w:fldCharType="begin"/>
+    </w:r>
+    <w:r>
+      <w:rPr>
+        <w:rStyle w:val="PageNumber"/>
+      </w:rPr>
+      <w:instrText xml:space="preserve">PAGE  </w:instrText>
+    </w:r>
+    <w:r>
+      <w:rPr>
+        <w:rStyle w:val="PageNumber"/>
+      </w:rPr>
+      <w:fldChar w:fldCharType="end"/>
+    </w:r>
+  </w:p>
+  <w:p>
+    <w:pPr>
+      <w:pStyle w:val="Footer"/>
+      <w:ind w:right="360"/>
+    </w:pPr>
+  </w:p>
+</w:ftr>
+</file>
+
+<file path=word/footer2.xml><?xml version="1.0" encoding="utf-8"?>
+<w:ftr xmlns:wpc="http://schemas.microsoft.com/office/word/2010/wordprocessingCanvas" xmlns:mo="http://schemas.microsoft.com/office/mac/office/2008/main" xmlns:mc="http://schemas.openxmlformats.org/markup-compatibility/2006" xmlns:mv="urn:schemas-microsoft-com:mac:vml" xmlns:o="urn:schemas-microsoft-com:office:office" xmlns:r="http://schemas.openxmlformats.org/officeDocument/2006/relationships" xmlns:m="http://schemas.openxmlformats.org/officeDocument/2006/math" xmlns:v="urn:schemas-microsoft-com:vml" xmlns:wp14="http://schemas.microsoft.com/office/word/2010/wordprocessingDrawing" xmlns:wp="http://schemas.openxmlformats.org/drawingml/2006/wordprocessingDrawing" xmlns:w10="urn:schemas-microsoft-com:office:word" xmlns:w="http://schemas.openxmlformats.org/wordprocessingml/2006/main" xmlns:w14="http://schemas.microsoft.com/office/word/2010/wordml" xmlns:wpg="http://schemas.microsoft.com/office/word/2010/wordprocessingGroup" xmlns:wpi="http://schemas.microsoft.com/office/word/2010/wordprocessingInk" xmlns:wne="http://schemas.microsoft.com/office/word/2006/wordml" xmlns:wps="http://schemas.microsoft.com/office/word/2010/wordprocessingShape" mc:Ignorable="w14 wp14">
+  <w:p>
+    <w:pPr>
+      <w:pStyle w:val="Footer"/>
+      <w:framePr w:wrap="around" w:vAnchor="text" w:hAnchor="margin" w:xAlign="right" w:y="1"/>
+      <w:rPr>
+        <w:rStyle w:val="PageNumber"/>
+      </w:rPr>
+    </w:pPr>
+    <w:r>
+      <w:rPr>
+        <w:rStyle w:val="PageNumber"/>
+      </w:rPr>
+      <w:fldChar w:fldCharType="begin"/>
+    </w:r>
+    <w:r>
+      <w:rPr>
+        <w:rStyle w:val="PageNumber"/>
+      </w:rPr>
+      <w:instrText xml:space="preserve">PAGE  </w:instrText>
+    </w:r>
+    <w:r>
+      <w:rPr>
+        <w:rStyle w:val="PageNumber"/>
+      </w:rPr>
+      <w:fldChar w:fldCharType="separate"/>
+    </w:r>
+    <w:r>
+      <w:rPr>
+        <w:rStyle w:val="PageNumber"/>
+        <w:noProof/>
+      </w:rPr>
+      <w:t>1</w:t>
+    </w:r>
+    <w:r>
+      <w:rPr>
+        <w:rStyle w:val="PageNumber"/>
+      </w:rPr>
+      <w:fldChar w:fldCharType="end"/>
+    </w:r>
+  </w:p>
+  <w:p>
+    <w:pPr>
+      <w:pStyle w:val="Footer"/>
+      <w:ind w:right="360"/>
+    </w:pPr>
+  </w:p>
+</w:ftr>
+</file>
+
+<file path=word/footnotes.xml><?xml version="1.0" encoding="utf-8"?>
+<w:footnotes xmlns:wpc="http://schemas.microsoft.com/office/word/2010/wordprocessingCanvas" xmlns:mo="http://schemas.microsoft.com/office/mac/office/2008/main" xmlns:mc="http://schemas.openxmlformats.org/markup-compatibility/2006" xmlns:mv="urn:schemas-microsoft-com:mac:vml" xmlns:o="urn:schemas-microsoft-com:office:office" xmlns:r="http://schemas.openxmlformats.org/officeDocument/2006/relationships" xmlns:m="http://schemas.openxmlformats.org/officeDocument/2006/math" xmlns:v="urn:schemas-microsoft-com:vml" xmlns:wp14="http://schemas.microsoft.com/office/word/2010/wordprocessingDrawing" xmlns:wp="http://schemas.openxmlformats.org/drawingml/2006/wordprocessingDrawing" xmlns:w10="urn:schemas-microsoft-com:office:word" xmlns:w="http://schemas.openxmlformats.org/wordprocessingml/2006/main" xmlns:w14="http://schemas.microsoft.com/office/word/2010/wordml" xmlns:wpg="http://schemas.microsoft.com/office/word/2010/wordprocessingGroup" xmlns:wpi="http://schemas.microsoft.com/office/word/2010/wordprocessingInk" xmlns:wne="http://schemas.microsoft.com/office/word/2006/wordml" xmlns:wps="http://schemas.microsoft.com/office/word/2010/wordprocessingShape" mc:Ignorable="w14 wp14">
+  <w:footnote w:type="separator" w:id="-1">
+    <w:p>
+      <w:r>
+        <w:separator/>
+      </w:r>
+    </w:p>
+  </w:footnote>
+  <w:footnote w:type="continuationSeparator" w:id="0">
+    <w:p>
+      <w:r>
+        <w:continuationSeparator/>
+      </w:r>
+    </w:p>
+  </w:footnote>
+</w:footnotes>
 </file>
 
 <file path=word/numbering.xml><?xml version="1.0" encoding="utf-8"?>
@@ -733,6 +876,35 @@
       <w:contextualSpacing/>
     </w:pPr>
   </w:style>
+  <w:style w:type="paragraph" w:styleId="Footer">
+    <w:name w:val="footer"/>
+    <w:basedOn w:val="Normal"/>
+    <w:link w:val="FooterChar"/>
+    <w:uiPriority w:val="99"/>
+    <w:unhideWhenUsed/>
+    <w:rsid w:val="00655300"/>
+    <w:pPr>
+      <w:tabs>
+        <w:tab w:val="center" w:pos="4320"/>
+        <w:tab w:val="right" w:pos="8640"/>
+      </w:tabs>
+    </w:pPr>
+  </w:style>
+  <w:style w:type="character" w:customStyle="1" w:styleId="FooterChar">
+    <w:name w:val="Footer Char"/>
+    <w:basedOn w:val="DefaultParagraphFont"/>
+    <w:link w:val="Footer"/>
+    <w:uiPriority w:val="99"/>
+    <w:rsid w:val="00655300"/>
+  </w:style>
+  <w:style w:type="character" w:styleId="PageNumber">
+    <w:name w:val="page number"/>
+    <w:basedOn w:val="DefaultParagraphFont"/>
+    <w:uiPriority w:val="99"/>
+    <w:semiHidden/>
+    <w:unhideWhenUsed/>
+    <w:rsid w:val="00655300"/>
+  </w:style>
 </w:styles>
 </file>
 
@@ -974,6 +1146,35 @@
       <w:ind w:left="720"/>
       <w:contextualSpacing/>
     </w:pPr>
+  </w:style>
+  <w:style w:type="paragraph" w:styleId="Footer">
+    <w:name w:val="footer"/>
+    <w:basedOn w:val="Normal"/>
+    <w:link w:val="FooterChar"/>
+    <w:uiPriority w:val="99"/>
+    <w:unhideWhenUsed/>
+    <w:rsid w:val="00655300"/>
+    <w:pPr>
+      <w:tabs>
+        <w:tab w:val="center" w:pos="4320"/>
+        <w:tab w:val="right" w:pos="8640"/>
+      </w:tabs>
+    </w:pPr>
+  </w:style>
+  <w:style w:type="character" w:customStyle="1" w:styleId="FooterChar">
+    <w:name w:val="Footer Char"/>
+    <w:basedOn w:val="DefaultParagraphFont"/>
+    <w:link w:val="Footer"/>
+    <w:uiPriority w:val="99"/>
+    <w:rsid w:val="00655300"/>
+  </w:style>
+  <w:style w:type="character" w:styleId="PageNumber">
+    <w:name w:val="page number"/>
+    <w:basedOn w:val="DefaultParagraphFont"/>
+    <w:uiPriority w:val="99"/>
+    <w:semiHidden/>
+    <w:unhideWhenUsed/>
+    <w:rsid w:val="00655300"/>
   </w:style>
 </w:styles>
 </file>
@@ -1296,4 +1497,16 @@
   </a:objectDefaults>
   <a:extraClrSchemeLst/>
 </a:theme>
+</file>
+
+<file path=customXml/item1.xml><?xml version="1.0" encoding="utf-8"?>
+<b:Sources xmlns:b="http://schemas.openxmlformats.org/officeDocument/2006/bibliography" xmlns="http://schemas.openxmlformats.org/officeDocument/2006/bibliography" SelectedStyle="/MLA.XSL" StyleName="MLA"/>
+</file>
+
+<file path=customXml/itemProps1.xml><?xml version="1.0" encoding="utf-8"?>
+<ds:datastoreItem xmlns:ds="http://schemas.openxmlformats.org/officeDocument/2006/customXml" ds:itemID="{7E3930F3-9144-2A44-BB1A-19286986CF35}">
+  <ds:schemaRefs>
+    <ds:schemaRef ds:uri="http://schemas.openxmlformats.org/officeDocument/2006/bibliography"/>
+  </ds:schemaRefs>
+</ds:datastoreItem>
 </file>
</xml_diff>